<commit_message>
Small updates to OC2, 3 and 5
</commit_message>
<xml_diff>
--- a/02-Requirement/Operationskontrakter/OC2 - getCustomerStanding.docx
+++ b/02-Requirement/Operationskontrakter/OC2 - getCustomerStanding.docx
@@ -61,8 +61,6 @@
         </w:rPr>
         <w:t>tCustomerStanding</w:t>
       </w:r>
-      <w:bookmarkStart w:id="0" w:name="_GoBack"/>
-      <w:bookmarkEnd w:id="0"/>
       <w:r>
         <w:rPr>
           <w:lang w:val="en-GB"/>
@@ -79,7 +77,13 @@
         <w:rPr>
           <w:lang w:val="en-GB"/>
         </w:rPr>
-        <w:t>customerID)</w:t>
+        <w:t>CPR</w:t>
+      </w:r>
+      <w:r>
+        <w:rPr>
+          <w:lang w:val="en-GB"/>
+        </w:rPr>
+        <w:t>)</w:t>
       </w:r>
     </w:p>
     <w:p>
@@ -130,7 +134,12 @@
         <w:t>customer.</w:t>
       </w:r>
       <w:r>
-        <w:t>BadStanding blev returneret.</w:t>
+        <w:t>b</w:t>
+      </w:r>
+      <w:bookmarkStart w:id="0" w:name="_GoBack"/>
+      <w:bookmarkEnd w:id="0"/>
+      <w:r>
+        <w:t>adStanding blev returneret.</w:t>
       </w:r>
     </w:p>
     <w:sectPr>

</xml_diff>